<commit_message>
truck print form fixed for not correct product names, adding date and id in file
</commit_message>
<xml_diff>
--- a/docs/templates/truck_to_warehouse.docx
+++ b/docs/templates/truck_to_warehouse.docx
@@ -1,6 +1,6 @@
 
 <file path=word/document.xml><?xml version="1.0" encoding="utf-8"?>
-<w:document xmlns:wpc="http://schemas.microsoft.com/office/word/2010/wordprocessingCanvas" xmlns:cx="http://schemas.microsoft.com/office/drawing/2014/chartex" xmlns:cx1="http://schemas.microsoft.com/office/drawing/2015/9/8/chartex" xmlns:cx2="http://schemas.microsoft.com/office/drawing/2015/10/21/chartex" xmlns:cx3="http://schemas.microsoft.com/office/drawing/2016/5/9/chartex" xmlns:cx4="http://schemas.microsoft.com/office/drawing/2016/5/10/chartex" xmlns:cx5="http://schemas.microsoft.com/office/drawing/2016/5/11/chartex" xmlns:cx6="http://schemas.microsoft.com/office/drawing/2016/5/12/chartex" xmlns:cx7="http://schemas.microsoft.com/office/drawing/2016/5/13/chartex" xmlns:cx8="http://schemas.microsoft.com/office/drawing/2016/5/14/chartex" xmlns:mc="http://schemas.openxmlformats.org/markup-compatibility/2006" xmlns:o="urn:schemas-microsoft-com:office:office" xmlns:r="http://schemas.openxmlformats.org/officeDocument/2006/relationships" xmlns:m="http://schemas.openxmlformats.org/officeDocument/2006/math" xmlns:v="urn:schemas-microsoft-com:vml" xmlns:wp14="http://schemas.microsoft.com/office/word/2010/wordprocessingDrawing" xmlns:wp="http://schemas.openxmlformats.org/drawingml/2006/wordprocessingDrawing" xmlns:w10="urn:schemas-microsoft-com:office:word" xmlns:w="http://schemas.openxmlformats.org/wordprocessingml/2006/main" xmlns:w14="http://schemas.microsoft.com/office/word/2010/wordml" xmlns:w15="http://schemas.microsoft.com/office/word/2012/wordml" xmlns:w16se="http://schemas.microsoft.com/office/word/2015/wordml/symex" xmlns:wpg="http://schemas.microsoft.com/office/word/2010/wordprocessingGroup" xmlns:wpi="http://schemas.microsoft.com/office/word/2010/wordprocessingInk" xmlns:wne="http://schemas.microsoft.com/office/word/2006/wordml" xmlns:wps="http://schemas.microsoft.com/office/word/2010/wordprocessingShape" mc:Ignorable="w14 w15 w16se wp14">
+<w:document xmlns:wpc="http://schemas.microsoft.com/office/word/2010/wordprocessingCanvas" xmlns:cx="http://schemas.microsoft.com/office/drawing/2014/chartex" xmlns:mc="http://schemas.openxmlformats.org/markup-compatibility/2006" xmlns:o="urn:schemas-microsoft-com:office:office" xmlns:r="http://schemas.openxmlformats.org/officeDocument/2006/relationships" xmlns:m="http://schemas.openxmlformats.org/officeDocument/2006/math" xmlns:v="urn:schemas-microsoft-com:vml" xmlns:wp14="http://schemas.microsoft.com/office/word/2010/wordprocessingDrawing" xmlns:wp="http://schemas.openxmlformats.org/drawingml/2006/wordprocessingDrawing" xmlns:w10="urn:schemas-microsoft-com:office:word" xmlns:w="http://schemas.openxmlformats.org/wordprocessingml/2006/main" xmlns:w14="http://schemas.microsoft.com/office/word/2010/wordml" xmlns:w15="http://schemas.microsoft.com/office/word/2012/wordml" xmlns:w16se="http://schemas.microsoft.com/office/word/2015/wordml/symex" xmlns:wpg="http://schemas.microsoft.com/office/word/2010/wordprocessingGroup" xmlns:wpi="http://schemas.microsoft.com/office/word/2010/wordprocessingInk" xmlns:wne="http://schemas.microsoft.com/office/word/2006/wordml" xmlns:wps="http://schemas.microsoft.com/office/word/2010/wordprocessingShape" mc:Ignorable="w14 w15 w16se wp14">
   <w:body>
     <w:tbl>
       <w:tblPr>
@@ -975,29 +975,9 @@
                 <w:rFonts w:ascii="Arial" w:eastAsia="Times New Roman" w:hAnsi="Arial" w:cs="Arial"/>
                 <w:sz w:val="20"/>
                 <w:szCs w:val="20"/>
-                <w:lang w:val="en-US" w:eastAsia="ru-RU"/>
-              </w:rPr>
-              <w:t>[</w:t>
-            </w:r>
-            <w:proofErr w:type="spellStart"/>
-            <w:r>
-              <w:rPr>
-                <w:rFonts w:ascii="Arial" w:eastAsia="Times New Roman" w:hAnsi="Arial" w:cs="Arial"/>
-                <w:sz w:val="20"/>
-                <w:szCs w:val="20"/>
-                <w:lang w:val="en-US" w:eastAsia="ru-RU"/>
-              </w:rPr>
-              <w:t>truck_id</w:t>
-            </w:r>
-            <w:proofErr w:type="spellEnd"/>
-            <w:r>
-              <w:rPr>
-                <w:rFonts w:ascii="Arial" w:eastAsia="Times New Roman" w:hAnsi="Arial" w:cs="Arial"/>
-                <w:sz w:val="20"/>
-                <w:szCs w:val="20"/>
-                <w:lang w:val="en-US" w:eastAsia="ru-RU"/>
-              </w:rPr>
-              <w:t>]</w:t>
+                <w:lang w:eastAsia="ru-RU"/>
+              </w:rPr>
+              <w:t>{truck_id}</w:t>
             </w:r>
             <w:bookmarkStart w:id="0" w:name="_GoBack"/>
             <w:bookmarkEnd w:id="0"/>
@@ -5860,7 +5840,7 @@
       </w:pPr>
     </w:pPrDefault>
   </w:docDefaults>
-  <w:latentStyles w:defLockedState="0" w:defUIPriority="99" w:defSemiHidden="0" w:defUnhideWhenUsed="0" w:defQFormat="0" w:count="374">
+  <w:latentStyles w:defLockedState="0" w:defUIPriority="99" w:defSemiHidden="0" w:defUnhideWhenUsed="0" w:defQFormat="0" w:count="371">
     <w:lsdException w:name="Normal" w:uiPriority="0" w:qFormat="1"/>
     <w:lsdException w:name="heading 1" w:uiPriority="9" w:qFormat="1"/>
     <w:lsdException w:name="heading 2" w:semiHidden="1" w:uiPriority="9" w:unhideWhenUsed="1" w:qFormat="1"/>
@@ -6015,7 +5995,7 @@
     <w:lsdException w:name="Table Web 2" w:semiHidden="1" w:unhideWhenUsed="1"/>
     <w:lsdException w:name="Table Web 3" w:semiHidden="1" w:unhideWhenUsed="1"/>
     <w:lsdException w:name="Balloon Text" w:semiHidden="1" w:unhideWhenUsed="1"/>
-    <w:lsdException w:name="Table Grid" w:semiHidden="1" w:uiPriority="39" w:unhideWhenUsed="1"/>
+    <w:lsdException w:name="Table Grid" w:uiPriority="39"/>
     <w:lsdException w:name="Table Theme" w:semiHidden="1" w:unhideWhenUsed="1"/>
     <w:lsdException w:name="Placeholder Text" w:semiHidden="1"/>
     <w:lsdException w:name="No Spacing" w:uiPriority="1" w:qFormat="1"/>
@@ -6232,9 +6212,6 @@
     <w:lsdException w:name="List Table 5 Dark Accent 6" w:uiPriority="50"/>
     <w:lsdException w:name="List Table 6 Colorful Accent 6" w:uiPriority="51"/>
     <w:lsdException w:name="List Table 7 Colorful Accent 6" w:uiPriority="52"/>
-    <w:lsdException w:name="Mention" w:semiHidden="1" w:unhideWhenUsed="1"/>
-    <w:lsdException w:name="Smart Hyperlink" w:semiHidden="1" w:unhideWhenUsed="1"/>
-    <w:lsdException w:name="Hashtag" w:semiHidden="1" w:unhideWhenUsed="1"/>
   </w:latentStyles>
   <w:style w:type="paragraph" w:default="1" w:styleId="a">
     <w:name w:val="Normal"/>

</xml_diff>